<commit_message>
Updated the URL for the file
</commit_message>
<xml_diff>
--- a/Learning Journals/Learning Journal 1.docx
+++ b/Learning Journals/Learning Journal 1.docx
@@ -69,8 +69,24 @@
         <w:t>Journal URL:</w:t>
       </w:r>
       <w:r>
-        <w:t xml:space="preserve"> [Insert Publicly-accessible Cloud Service URL]</w:t>
+        <w:t xml:space="preserve"> </w:t>
       </w:r>
+      <w:hyperlink r:id="rId6" w:history="1">
+        <w:proofErr w:type="spellStart"/>
+        <w:r>
+          <w:rPr>
+            <w:rStyle w:val="Hyperlink"/>
+          </w:rPr>
+          <w:t>Github</w:t>
+        </w:r>
+        <w:proofErr w:type="spellEnd"/>
+        <w:r>
+          <w:rPr>
+            <w:rStyle w:val="Hyperlink"/>
+          </w:rPr>
+          <w:t xml:space="preserve"> URL for the file.</w:t>
+        </w:r>
+      </w:hyperlink>
     </w:p>
     <w:p>
       <w:pPr>
@@ -969,6 +985,29 @@
       </w:tblBorders>
     </w:tblPr>
   </w:style>
+  <w:style w:type="character" w:styleId="Hyperlink">
+    <w:name w:val="Hyperlink"/>
+    <w:basedOn w:val="DefaultParagraphFont"/>
+    <w:uiPriority w:val="99"/>
+    <w:unhideWhenUsed/>
+    <w:rsid w:val="008F5CF2"/>
+    <w:rPr>
+      <w:color w:val="0000FF" w:themeColor="hyperlink"/>
+      <w:u w:val="single"/>
+    </w:rPr>
+  </w:style>
+  <w:style w:type="character" w:styleId="UnresolvedMention">
+    <w:name w:val="Unresolved Mention"/>
+    <w:basedOn w:val="DefaultParagraphFont"/>
+    <w:uiPriority w:val="99"/>
+    <w:semiHidden/>
+    <w:unhideWhenUsed/>
+    <w:rsid w:val="008F5CF2"/>
+    <w:rPr>
+      <w:color w:val="605E5C"/>
+      <w:shd w:val="clear" w:color="auto" w:fill="E1DFDD"/>
+    </w:rPr>
+  </w:style>
 </w:styles>
 </file>
 

</xml_diff>